<commit_message>
Added Module 2.2 with word and ERD
</commit_message>
<xml_diff>
--- a/module-1/Achenbach-Assignment1_2.docx
+++ b/module-1/Achenbach-Assignment1_2.docx
@@ -3,10 +3,139 @@
 <w:document xmlns:wpc="http://schemas.microsoft.com/office/word/2010/wordprocessingCanvas" xmlns:cx="http://schemas.microsoft.com/office/drawing/2014/chartex" xmlns:cx1="http://schemas.microsoft.com/office/drawing/2015/9/8/chartex" xmlns:cx2="http://schemas.microsoft.com/office/drawing/2015/10/21/chartex" xmlns:cx3="http://schemas.microsoft.com/office/drawing/2016/5/9/chartex" xmlns:cx4="http://schemas.microsoft.com/office/drawing/2016/5/10/chartex" xmlns:cx5="http://schemas.microsoft.com/office/drawing/2016/5/11/chartex" xmlns:cx6="http://schemas.microsoft.com/office/drawing/2016/5/12/chartex" xmlns:cx7="http://schemas.microsoft.com/office/drawing/2016/5/13/chartex" xmlns:cx8="http://schemas.microsoft.com/office/drawing/2016/5/14/chartex" xmlns:mc="http://schemas.openxmlformats.org/markup-compatibility/2006" xmlns:aink="http://schemas.microsoft.com/office/drawing/2016/ink" xmlns:am3d="http://schemas.microsoft.com/office/drawing/2017/model3d" xmlns:o="urn:schemas-microsoft-com:office:office" xmlns:oel="http://schemas.microsoft.com/office/2019/extlst" xmlns:r="http://schemas.openxmlformats.org/officeDocument/2006/relationships" xmlns:m="http://schemas.openxmlformats.org/officeDocument/2006/math" xmlns:v="urn:schemas-microsoft-com:vml" xmlns:wp14="http://schemas.microsoft.com/office/word/2010/wordprocessingDrawing" xmlns:wp="http://schemas.openxmlformats.org/drawingml/2006/wordprocessingDrawing" xmlns:w10="urn:schemas-microsoft-com:office:word" xmlns:w="http://schemas.openxmlformats.org/wordprocessingml/2006/main" xmlns:w14="http://schemas.microsoft.com/office/word/2010/wordml" xmlns:w15="http://schemas.microsoft.com/office/word/2012/wordml" xmlns:w16cex="http://schemas.microsoft.com/office/word/2018/wordml/cex" xmlns:w16cid="http://schemas.microsoft.com/office/word/2016/wordml/cid" xmlns:w16="http://schemas.microsoft.com/office/word/2018/wordml" xmlns:w16du="http://schemas.microsoft.com/office/word/2023/wordml/word16du" xmlns:w16sdtdh="http://schemas.microsoft.com/office/word/2020/wordml/sdtdatahash" xmlns:w16sdtfl="http://schemas.microsoft.com/office/word/2024/wordml/sdtformatlock" xmlns:w16se="http://schemas.microsoft.com/office/word/2015/wordml/symex" xmlns:wpg="http://schemas.microsoft.com/office/word/2010/wordprocessingGroup" xmlns:wpi="http://schemas.microsoft.com/office/word/2010/wordprocessingInk" xmlns:wne="http://schemas.microsoft.com/office/word/2006/wordml" xmlns:wps="http://schemas.microsoft.com/office/word/2010/wordprocessingShape" mc:Ignorable="w14 w15 w16se w16cid w16 w16cex w16sdtdh w16sdtfl w16du wp14">
   <w:body>
     <w:p>
+      <w:pPr>
+        <w:rPr>
+          <w:noProof/>
+        </w:rPr>
+      </w:pPr>
+      <w:hyperlink r:id="rId6" w:history="1">
+        <w:r>
+          <w:rPr>
+            <w:rStyle w:val="Hyperlink"/>
+            <w:noProof/>
+          </w:rPr>
+          <w:t>https://github.com/jacobwachenbach/csd-310</w:t>
+        </w:r>
+      </w:hyperlink>
+    </w:p>
+    <w:p>
+      <w:pPr>
+        <w:rPr>
+          <w:noProof/>
+        </w:rPr>
+      </w:pPr>
       <w:r>
         <w:rPr>
           <w:noProof/>
         </w:rPr>
+        <w:lastRenderedPageBreak/>
+        <w:drawing>
+          <wp:inline distT="0" distB="0" distL="0" distR="0" wp14:anchorId="564EA208" wp14:editId="1EFFC926">
+            <wp:extent cx="5943600" cy="2857500"/>
+            <wp:effectExtent l="0" t="0" r="0" b="0"/>
+            <wp:docPr id="293886671" name="Picture 2"/>
+            <wp:cNvGraphicFramePr>
+              <a:graphicFrameLocks xmlns:a="http://schemas.openxmlformats.org/drawingml/2006/main" noChangeAspect="1"/>
+            </wp:cNvGraphicFramePr>
+            <a:graphic xmlns:a="http://schemas.openxmlformats.org/drawingml/2006/main">
+              <a:graphicData uri="http://schemas.openxmlformats.org/drawingml/2006/picture">
+                <pic:pic xmlns:pic="http://schemas.openxmlformats.org/drawingml/2006/picture">
+                  <pic:nvPicPr>
+                    <pic:cNvPr id="0" name="Picture 2"/>
+                    <pic:cNvPicPr>
+                      <a:picLocks noChangeAspect="1" noChangeArrowheads="1"/>
+                    </pic:cNvPicPr>
+                  </pic:nvPicPr>
+                  <pic:blipFill>
+                    <a:blip r:embed="rId7" cstate="print">
+                      <a:extLst>
+                        <a:ext uri="{28A0092B-C50C-407E-A947-70E740481C1C}">
+                          <a14:useLocalDpi xmlns:a14="http://schemas.microsoft.com/office/drawing/2010/main" val="0"/>
+                        </a:ext>
+                      </a:extLst>
+                    </a:blip>
+                    <a:srcRect/>
+                    <a:stretch>
+                      <a:fillRect/>
+                    </a:stretch>
+                  </pic:blipFill>
+                  <pic:spPr bwMode="auto">
+                    <a:xfrm>
+                      <a:off x="0" y="0"/>
+                      <a:ext cx="5943600" cy="2857500"/>
+                    </a:xfrm>
+                    <a:prstGeom prst="rect">
+                      <a:avLst/>
+                    </a:prstGeom>
+                    <a:noFill/>
+                    <a:ln>
+                      <a:noFill/>
+                    </a:ln>
+                  </pic:spPr>
+                </pic:pic>
+              </a:graphicData>
+            </a:graphic>
+          </wp:inline>
+        </w:drawing>
+      </w:r>
+      <w:r>
+        <w:rPr>
+          <w:noProof/>
+        </w:rPr>
+        <w:drawing>
+          <wp:inline distT="0" distB="0" distL="0" distR="0" wp14:anchorId="16D4AC51" wp14:editId="39A8E256">
+            <wp:extent cx="5934075" cy="2876550"/>
+            <wp:effectExtent l="0" t="0" r="9525" b="0"/>
+            <wp:docPr id="690448785" name="Picture 3"/>
+            <wp:cNvGraphicFramePr>
+              <a:graphicFrameLocks xmlns:a="http://schemas.openxmlformats.org/drawingml/2006/main" noChangeAspect="1"/>
+            </wp:cNvGraphicFramePr>
+            <a:graphic xmlns:a="http://schemas.openxmlformats.org/drawingml/2006/main">
+              <a:graphicData uri="http://schemas.openxmlformats.org/drawingml/2006/picture">
+                <pic:pic xmlns:pic="http://schemas.openxmlformats.org/drawingml/2006/picture">
+                  <pic:nvPicPr>
+                    <pic:cNvPr id="0" name="Picture 3"/>
+                    <pic:cNvPicPr>
+                      <a:picLocks noChangeAspect="1" noChangeArrowheads="1"/>
+                    </pic:cNvPicPr>
+                  </pic:nvPicPr>
+                  <pic:blipFill>
+                    <a:blip r:embed="rId8" cstate="print">
+                      <a:extLst>
+                        <a:ext uri="{28A0092B-C50C-407E-A947-70E740481C1C}">
+                          <a14:useLocalDpi xmlns:a14="http://schemas.microsoft.com/office/drawing/2010/main" val="0"/>
+                        </a:ext>
+                      </a:extLst>
+                    </a:blip>
+                    <a:srcRect/>
+                    <a:stretch>
+                      <a:fillRect/>
+                    </a:stretch>
+                  </pic:blipFill>
+                  <pic:spPr bwMode="auto">
+                    <a:xfrm>
+                      <a:off x="0" y="0"/>
+                      <a:ext cx="5934075" cy="2876550"/>
+                    </a:xfrm>
+                    <a:prstGeom prst="rect">
+                      <a:avLst/>
+                    </a:prstGeom>
+                    <a:noFill/>
+                    <a:ln>
+                      <a:noFill/>
+                    </a:ln>
+                  </pic:spPr>
+                </pic:pic>
+              </a:graphicData>
+            </a:graphic>
+          </wp:inline>
+        </w:drawing>
+      </w:r>
+      <w:r>
+        <w:rPr>
+          <w:noProof/>
+        </w:rPr>
+        <w:lastRenderedPageBreak/>
         <w:drawing>
           <wp:inline distT="0" distB="0" distL="0" distR="0" wp14:anchorId="009AD56B" wp14:editId="332410FB">
             <wp:extent cx="5943600" cy="2905125"/>
@@ -25,7 +154,7 @@
                     </pic:cNvPicPr>
                   </pic:nvPicPr>
                   <pic:blipFill>
-                    <a:blip r:embed="rId4" cstate="print">
+                    <a:blip r:embed="rId9" cstate="print">
                       <a:extLst>
                         <a:ext uri="{28A0092B-C50C-407E-A947-70E740481C1C}">
                           <a14:useLocalDpi xmlns:a14="http://schemas.microsoft.com/office/drawing/2010/main" val="0"/>
@@ -57,6 +186,21 @@
         </w:drawing>
       </w:r>
     </w:p>
+    <w:p/>
+    <w:p/>
+    <w:p/>
+    <w:p>
+      <w:pPr>
+        <w:rPr>
+          <w:noProof/>
+        </w:rPr>
+      </w:pPr>
+    </w:p>
+    <w:p>
+      <w:pPr>
+        <w:ind w:firstLine="720"/>
+      </w:pPr>
+    </w:p>
     <w:sectPr>
       <w:pgSz w:w="12240" w:h="15840"/>
       <w:pgMar w:top="1440" w:right="1440" w:bottom="1440" w:left="1440" w:header="720" w:footer="720" w:gutter="0"/>
@@ -65,6 +209,56 @@
     </w:sectPr>
   </w:body>
 </w:document>
+</file>
+
+<file path=word/endnotes.xml><?xml version="1.0" encoding="utf-8"?>
+<w:endnotes xmlns:wpc="http://schemas.microsoft.com/office/word/2010/wordprocessingCanvas" xmlns:cx="http://schemas.microsoft.com/office/drawing/2014/chartex" xmlns:cx1="http://schemas.microsoft.com/office/drawing/2015/9/8/chartex" xmlns:cx2="http://schemas.microsoft.com/office/drawing/2015/10/21/chartex" xmlns:cx3="http://schemas.microsoft.com/office/drawing/2016/5/9/chartex" xmlns:cx4="http://schemas.microsoft.com/office/drawing/2016/5/10/chartex" xmlns:cx5="http://schemas.microsoft.com/office/drawing/2016/5/11/chartex" xmlns:cx6="http://schemas.microsoft.com/office/drawing/2016/5/12/chartex" xmlns:cx7="http://schemas.microsoft.com/office/drawing/2016/5/13/chartex" xmlns:cx8="http://schemas.microsoft.com/office/drawing/2016/5/14/chartex" xmlns:mc="http://schemas.openxmlformats.org/markup-compatibility/2006" xmlns:aink="http://schemas.microsoft.com/office/drawing/2016/ink" xmlns:am3d="http://schemas.microsoft.com/office/drawing/2017/model3d" xmlns:o="urn:schemas-microsoft-com:office:office" xmlns:oel="http://schemas.microsoft.com/office/2019/extlst" xmlns:r="http://schemas.openxmlformats.org/officeDocument/2006/relationships" xmlns:m="http://schemas.openxmlformats.org/officeDocument/2006/math" xmlns:v="urn:schemas-microsoft-com:vml" xmlns:wp14="http://schemas.microsoft.com/office/word/2010/wordprocessingDrawing" xmlns:wp="http://schemas.openxmlformats.org/drawingml/2006/wordprocessingDrawing" xmlns:w10="urn:schemas-microsoft-com:office:word" xmlns:w="http://schemas.openxmlformats.org/wordprocessingml/2006/main" xmlns:w14="http://schemas.microsoft.com/office/word/2010/wordml" xmlns:w15="http://schemas.microsoft.com/office/word/2012/wordml" xmlns:w16cex="http://schemas.microsoft.com/office/word/2018/wordml/cex" xmlns:w16cid="http://schemas.microsoft.com/office/word/2016/wordml/cid" xmlns:w16="http://schemas.microsoft.com/office/word/2018/wordml" xmlns:w16du="http://schemas.microsoft.com/office/word/2023/wordml/word16du" xmlns:w16sdtdh="http://schemas.microsoft.com/office/word/2020/wordml/sdtdatahash" xmlns:w16sdtfl="http://schemas.microsoft.com/office/word/2024/wordml/sdtformatlock" xmlns:w16se="http://schemas.microsoft.com/office/word/2015/wordml/symex" xmlns:wpg="http://schemas.microsoft.com/office/word/2010/wordprocessingGroup" xmlns:wpi="http://schemas.microsoft.com/office/word/2010/wordprocessingInk" xmlns:wne="http://schemas.microsoft.com/office/word/2006/wordml" xmlns:wps="http://schemas.microsoft.com/office/word/2010/wordprocessingShape" mc:Ignorable="w14 w15 w16se w16cid w16 w16cex w16sdtdh w16sdtfl w16du wp14">
+  <w:endnote w:type="separator" w:id="-1">
+    <w:p>
+      <w:pPr>
+        <w:spacing w:after="0" w:line="240" w:lineRule="auto"/>
+      </w:pPr>
+      <w:r>
+        <w:separator/>
+      </w:r>
+    </w:p>
+  </w:endnote>
+  <w:endnote w:type="continuationSeparator" w:id="0">
+    <w:p>
+      <w:pPr>
+        <w:spacing w:after="0" w:line="240" w:lineRule="auto"/>
+      </w:pPr>
+      <w:r>
+        <w:continuationSeparator/>
+      </w:r>
+    </w:p>
+  </w:endnote>
+</w:endnotes>
+</file>
+
+<file path=word/footnotes.xml><?xml version="1.0" encoding="utf-8"?>
+<w:footnotes xmlns:wpc="http://schemas.microsoft.com/office/word/2010/wordprocessingCanvas" xmlns:cx="http://schemas.microsoft.com/office/drawing/2014/chartex" xmlns:cx1="http://schemas.microsoft.com/office/drawing/2015/9/8/chartex" xmlns:cx2="http://schemas.microsoft.com/office/drawing/2015/10/21/chartex" xmlns:cx3="http://schemas.microsoft.com/office/drawing/2016/5/9/chartex" xmlns:cx4="http://schemas.microsoft.com/office/drawing/2016/5/10/chartex" xmlns:cx5="http://schemas.microsoft.com/office/drawing/2016/5/11/chartex" xmlns:cx6="http://schemas.microsoft.com/office/drawing/2016/5/12/chartex" xmlns:cx7="http://schemas.microsoft.com/office/drawing/2016/5/13/chartex" xmlns:cx8="http://schemas.microsoft.com/office/drawing/2016/5/14/chartex" xmlns:mc="http://schemas.openxmlformats.org/markup-compatibility/2006" xmlns:aink="http://schemas.microsoft.com/office/drawing/2016/ink" xmlns:am3d="http://schemas.microsoft.com/office/drawing/2017/model3d" xmlns:o="urn:schemas-microsoft-com:office:office" xmlns:oel="http://schemas.microsoft.com/office/2019/extlst" xmlns:r="http://schemas.openxmlformats.org/officeDocument/2006/relationships" xmlns:m="http://schemas.openxmlformats.org/officeDocument/2006/math" xmlns:v="urn:schemas-microsoft-com:vml" xmlns:wp14="http://schemas.microsoft.com/office/word/2010/wordprocessingDrawing" xmlns:wp="http://schemas.openxmlformats.org/drawingml/2006/wordprocessingDrawing" xmlns:w10="urn:schemas-microsoft-com:office:word" xmlns:w="http://schemas.openxmlformats.org/wordprocessingml/2006/main" xmlns:w14="http://schemas.microsoft.com/office/word/2010/wordml" xmlns:w15="http://schemas.microsoft.com/office/word/2012/wordml" xmlns:w16cex="http://schemas.microsoft.com/office/word/2018/wordml/cex" xmlns:w16cid="http://schemas.microsoft.com/office/word/2016/wordml/cid" xmlns:w16="http://schemas.microsoft.com/office/word/2018/wordml" xmlns:w16du="http://schemas.microsoft.com/office/word/2023/wordml/word16du" xmlns:w16sdtdh="http://schemas.microsoft.com/office/word/2020/wordml/sdtdatahash" xmlns:w16sdtfl="http://schemas.microsoft.com/office/word/2024/wordml/sdtformatlock" xmlns:w16se="http://schemas.microsoft.com/office/word/2015/wordml/symex" xmlns:wpg="http://schemas.microsoft.com/office/word/2010/wordprocessingGroup" xmlns:wpi="http://schemas.microsoft.com/office/word/2010/wordprocessingInk" xmlns:wne="http://schemas.microsoft.com/office/word/2006/wordml" xmlns:wps="http://schemas.microsoft.com/office/word/2010/wordprocessingShape" mc:Ignorable="w14 w15 w16se w16cid w16 w16cex w16sdtdh w16sdtfl w16du wp14">
+  <w:footnote w:type="separator" w:id="-1">
+    <w:p>
+      <w:pPr>
+        <w:spacing w:after="0" w:line="240" w:lineRule="auto"/>
+      </w:pPr>
+      <w:r>
+        <w:separator/>
+      </w:r>
+    </w:p>
+  </w:footnote>
+  <w:footnote w:type="continuationSeparator" w:id="0">
+    <w:p>
+      <w:pPr>
+        <w:spacing w:after="0" w:line="240" w:lineRule="auto"/>
+      </w:pPr>
+      <w:r>
+        <w:continuationSeparator/>
+      </w:r>
+    </w:p>
+  </w:footnote>
+</w:footnotes>
 </file>
 
 <file path=word/styles.xml><?xml version="1.0" encoding="utf-8"?>
@@ -984,6 +1178,73 @@
       <w:spacing w:val="5"/>
     </w:rPr>
   </w:style>
+  <w:style w:type="paragraph" w:styleId="Header">
+    <w:name w:val="header"/>
+    <w:basedOn w:val="Normal"/>
+    <w:link w:val="HeaderChar"/>
+    <w:uiPriority w:val="99"/>
+    <w:unhideWhenUsed/>
+    <w:rsid w:val="004D7699"/>
+    <w:pPr>
+      <w:tabs>
+        <w:tab w:val="center" w:pos="4680"/>
+        <w:tab w:val="right" w:pos="9360"/>
+      </w:tabs>
+      <w:spacing w:after="0" w:line="240" w:lineRule="auto"/>
+    </w:pPr>
+  </w:style>
+  <w:style w:type="character" w:customStyle="1" w:styleId="HeaderChar">
+    <w:name w:val="Header Char"/>
+    <w:basedOn w:val="DefaultParagraphFont"/>
+    <w:link w:val="Header"/>
+    <w:uiPriority w:val="99"/>
+    <w:rsid w:val="004D7699"/>
+  </w:style>
+  <w:style w:type="paragraph" w:styleId="Footer">
+    <w:name w:val="footer"/>
+    <w:basedOn w:val="Normal"/>
+    <w:link w:val="FooterChar"/>
+    <w:uiPriority w:val="99"/>
+    <w:unhideWhenUsed/>
+    <w:rsid w:val="004D7699"/>
+    <w:pPr>
+      <w:tabs>
+        <w:tab w:val="center" w:pos="4680"/>
+        <w:tab w:val="right" w:pos="9360"/>
+      </w:tabs>
+      <w:spacing w:after="0" w:line="240" w:lineRule="auto"/>
+    </w:pPr>
+  </w:style>
+  <w:style w:type="character" w:customStyle="1" w:styleId="FooterChar">
+    <w:name w:val="Footer Char"/>
+    <w:basedOn w:val="DefaultParagraphFont"/>
+    <w:link w:val="Footer"/>
+    <w:uiPriority w:val="99"/>
+    <w:rsid w:val="004D7699"/>
+  </w:style>
+  <w:style w:type="character" w:styleId="Hyperlink">
+    <w:name w:val="Hyperlink"/>
+    <w:basedOn w:val="DefaultParagraphFont"/>
+    <w:uiPriority w:val="99"/>
+    <w:unhideWhenUsed/>
+    <w:rsid w:val="004D7699"/>
+    <w:rPr>
+      <w:color w:val="467886" w:themeColor="hyperlink"/>
+      <w:u w:val="single"/>
+    </w:rPr>
+  </w:style>
+  <w:style w:type="character" w:styleId="UnresolvedMention">
+    <w:name w:val="Unresolved Mention"/>
+    <w:basedOn w:val="DefaultParagraphFont"/>
+    <w:uiPriority w:val="99"/>
+    <w:semiHidden/>
+    <w:unhideWhenUsed/>
+    <w:rsid w:val="004D7699"/>
+    <w:rPr>
+      <w:color w:val="605E5C"/>
+      <w:shd w:val="clear" w:color="auto" w:fill="E1DFDD"/>
+    </w:rPr>
+  </w:style>
 </w:styles>
 </file>
 

</xml_diff>